<commit_message>
Updated section for slides.
</commit_message>
<xml_diff>
--- a/SE311-114G/MOEs_SA_Stealth.docx
+++ b/SE311-114G/MOEs_SA_Stealth.docx
@@ -8,6 +8,104 @@
       </w:pPr>
       <w:r>
         <w:t>MOEs</w:t>
+      </w:r>
+    </w:p>
+    <w:p>
+      <w:pPr>
+        <w:pStyle w:val="Heading1"/>
+      </w:pPr>
+      <w:r>
+        <w:t>Slides Write-Up</w:t>
+      </w:r>
+    </w:p>
+    <w:p>
+      <w:pPr>
+        <w:pStyle w:val="ListParagraph"/>
+        <w:numPr>
+          <w:ilvl w:val="0"/>
+          <w:numId w:val="3"/>
+        </w:numPr>
+      </w:pPr>
+      <w:r>
+        <w:t>Slide 1: title slide</w:t>
+      </w:r>
+    </w:p>
+    <w:p>
+      <w:pPr>
+        <w:pStyle w:val="ListParagraph"/>
+        <w:numPr>
+          <w:ilvl w:val="0"/>
+          <w:numId w:val="3"/>
+        </w:numPr>
+      </w:pPr>
+      <w:r>
+        <w:t>Slide 2: this is the definition of Survivability from &lt;cite reference&gt;.  It appeals to me because it is applicable on a number of different levels, from sub-system to system-of-systems.</w:t>
+      </w:r>
+    </w:p>
+    <w:p>
+      <w:pPr>
+        <w:pStyle w:val="ListParagraph"/>
+        <w:numPr>
+          <w:ilvl w:val="0"/>
+          <w:numId w:val="3"/>
+        </w:numPr>
+      </w:pPr>
+      <w:r>
+        <w:t>Slide 3: This is from &lt;cite reference&gt; and is an acknowledgement that attributes of survivability fall into two gross categories.</w:t>
+      </w:r>
+    </w:p>
+    <w:p>
+      <w:pPr>
+        <w:pStyle w:val="ListParagraph"/>
+        <w:numPr>
+          <w:ilvl w:val="0"/>
+          <w:numId w:val="3"/>
+        </w:numPr>
+      </w:pPr>
+      <w:r>
+        <w:t>Slide 4: This is a reduced version of the onion from &lt;cite reference&gt; and focuses on avoidance vs. proactive measures.</w:t>
+      </w:r>
+    </w:p>
+    <w:p>
+      <w:pPr>
+        <w:pStyle w:val="ListParagraph"/>
+        <w:numPr>
+          <w:ilvl w:val="0"/>
+          <w:numId w:val="3"/>
+        </w:numPr>
+      </w:pPr>
+      <w:r>
+        <w:t>Slide 5: An early attempt at showing that different attributes of survivability apply more or less universally at differing system levels of granularity.</w:t>
+      </w:r>
+    </w:p>
+    <w:p>
+      <w:pPr>
+        <w:pStyle w:val="ListParagraph"/>
+        <w:numPr>
+          <w:ilvl w:val="0"/>
+          <w:numId w:val="3"/>
+        </w:numPr>
+      </w:pPr>
+      <w:r>
+        <w:t>Slide 6: Here I make the leap mapping –ilities to the attributes of survivability.  This mapping in its final form will largely inform our understanding of our</w:t>
+      </w:r>
+      <w:r>
+        <w:t xml:space="preserve"> key</w:t>
+      </w:r>
+      <w:r>
+        <w:t xml:space="preserve"> model parameters.</w:t>
+      </w:r>
+    </w:p>
+    <w:p>
+      <w:pPr>
+        <w:pStyle w:val="ListParagraph"/>
+        <w:numPr>
+          <w:ilvl w:val="0"/>
+          <w:numId w:val="3"/>
+        </w:numPr>
+      </w:pPr>
+      <w:r>
+        <w:t>Slide 7: A quick cut at providing definitions for the –ilities.</w:t>
       </w:r>
     </w:p>
     <w:p>
@@ -199,6 +297,92 @@
 <file path=word/numbering.xml><?xml version="1.0" encoding="utf-8"?>
 <w:numbering xmlns:ve="http://schemas.openxmlformats.org/markup-compatibility/2006" xmlns:o="urn:schemas-microsoft-com:office:office" xmlns:r="http://schemas.openxmlformats.org/officeDocument/2006/relationships" xmlns:m="http://schemas.openxmlformats.org/officeDocument/2006/math" xmlns:v="urn:schemas-microsoft-com:vml" xmlns:wp="http://schemas.openxmlformats.org/drawingml/2006/wordprocessingDrawing" xmlns:w10="urn:schemas-microsoft-com:office:word" xmlns:w="http://schemas.openxmlformats.org/wordprocessingml/2006/main" xmlns:wne="http://schemas.microsoft.com/office/word/2006/wordml">
   <w:abstractNum w:abstractNumId="0">
+    <w:nsid w:val="0002760A"/>
+    <w:multiLevelType w:val="hybridMultilevel"/>
+    <w:tmpl w:val="5C40841C"/>
+    <w:lvl w:ilvl="0" w:tplc="0409000F">
+      <w:start w:val="1"/>
+      <w:numFmt w:val="decimal"/>
+      <w:lvlText w:val="%1."/>
+      <w:lvlJc w:val="left"/>
+      <w:pPr>
+        <w:ind w:left="720" w:hanging="360"/>
+      </w:pPr>
+    </w:lvl>
+    <w:lvl w:ilvl="1" w:tplc="04090019" w:tentative="1">
+      <w:start w:val="1"/>
+      <w:numFmt w:val="lowerLetter"/>
+      <w:lvlText w:val="%2."/>
+      <w:lvlJc w:val="left"/>
+      <w:pPr>
+        <w:ind w:left="1440" w:hanging="360"/>
+      </w:pPr>
+    </w:lvl>
+    <w:lvl w:ilvl="2" w:tplc="0409001B" w:tentative="1">
+      <w:start w:val="1"/>
+      <w:numFmt w:val="lowerRoman"/>
+      <w:lvlText w:val="%3."/>
+      <w:lvlJc w:val="right"/>
+      <w:pPr>
+        <w:ind w:left="2160" w:hanging="180"/>
+      </w:pPr>
+    </w:lvl>
+    <w:lvl w:ilvl="3" w:tplc="0409000F" w:tentative="1">
+      <w:start w:val="1"/>
+      <w:numFmt w:val="decimal"/>
+      <w:lvlText w:val="%4."/>
+      <w:lvlJc w:val="left"/>
+      <w:pPr>
+        <w:ind w:left="2880" w:hanging="360"/>
+      </w:pPr>
+    </w:lvl>
+    <w:lvl w:ilvl="4" w:tplc="04090019" w:tentative="1">
+      <w:start w:val="1"/>
+      <w:numFmt w:val="lowerLetter"/>
+      <w:lvlText w:val="%5."/>
+      <w:lvlJc w:val="left"/>
+      <w:pPr>
+        <w:ind w:left="3600" w:hanging="360"/>
+      </w:pPr>
+    </w:lvl>
+    <w:lvl w:ilvl="5" w:tplc="0409001B" w:tentative="1">
+      <w:start w:val="1"/>
+      <w:numFmt w:val="lowerRoman"/>
+      <w:lvlText w:val="%6."/>
+      <w:lvlJc w:val="right"/>
+      <w:pPr>
+        <w:ind w:left="4320" w:hanging="180"/>
+      </w:pPr>
+    </w:lvl>
+    <w:lvl w:ilvl="6" w:tplc="0409000F" w:tentative="1">
+      <w:start w:val="1"/>
+      <w:numFmt w:val="decimal"/>
+      <w:lvlText w:val="%7."/>
+      <w:lvlJc w:val="left"/>
+      <w:pPr>
+        <w:ind w:left="5040" w:hanging="360"/>
+      </w:pPr>
+    </w:lvl>
+    <w:lvl w:ilvl="7" w:tplc="04090019" w:tentative="1">
+      <w:start w:val="1"/>
+      <w:numFmt w:val="lowerLetter"/>
+      <w:lvlText w:val="%8."/>
+      <w:lvlJc w:val="left"/>
+      <w:pPr>
+        <w:ind w:left="5760" w:hanging="360"/>
+      </w:pPr>
+    </w:lvl>
+    <w:lvl w:ilvl="8" w:tplc="0409001B" w:tentative="1">
+      <w:start w:val="1"/>
+      <w:numFmt w:val="lowerRoman"/>
+      <w:lvlText w:val="%9."/>
+      <w:lvlJc w:val="right"/>
+      <w:pPr>
+        <w:ind w:left="6480" w:hanging="180"/>
+      </w:pPr>
+    </w:lvl>
+  </w:abstractNum>
+  <w:abstractNum w:abstractNumId="1">
     <w:nsid w:val="6AB73D65"/>
     <w:multiLevelType w:val="hybridMultilevel"/>
     <w:tmpl w:val="F2BA6804"/>
@@ -311,7 +495,7 @@
       </w:rPr>
     </w:lvl>
   </w:abstractNum>
-  <w:abstractNum w:abstractNumId="1">
+  <w:abstractNum w:abstractNumId="2">
     <w:nsid w:val="7D445FBD"/>
     <w:multiLevelType w:val="hybridMultilevel"/>
     <w:tmpl w:val="3C88B6CC"/>
@@ -425,10 +609,13 @@
     </w:lvl>
   </w:abstractNum>
   <w:num w:numId="1">
-    <w:abstractNumId w:val="0"/>
+    <w:abstractNumId w:val="1"/>
   </w:num>
   <w:num w:numId="2">
-    <w:abstractNumId w:val="1"/>
+    <w:abstractNumId w:val="2"/>
+  </w:num>
+  <w:num w:numId="3">
+    <w:abstractNumId w:val="0"/>
   </w:num>
 </w:numbering>
 </file>

</xml_diff>